<commit_message>
Convert docx spec to markdown
</commit_message>
<xml_diff>
--- a/DailyTraderBotSpecification.docx
+++ b/DailyTraderBotSpecification.docx
@@ -1382,10 +1382,7 @@
           <w:u w:val="single"/>
         </w:rPr>
       </w:pPr>
-      <w:bookmarkStart w:id="0" w:name="_GoBack"/>
-      <w:bookmarkEnd w:id="0"/>
-    </w:p>
-    <w:p/>
+    </w:p>
     <w:p>
       <w:pPr>
         <w:pStyle w:val="Heading1"/>
@@ -1509,7 +1506,122 @@
     </w:p>
     <w:p>
       <w:r>
-        <w:t>The broker simulator accesses the provided minute bid data and posts this data to registered clients i.e. trading agent.</w:t>
+        <w:rPr>
+          <w:noProof/>
+        </w:rPr>
+        <mc:AlternateContent>
+          <mc:Choice Requires="wps">
+            <w:drawing>
+              <wp:inline distT="0" distB="0" distL="0" distR="0">
+                <wp:extent cx="5715000" cy="719666"/>
+                <wp:effectExtent l="38100" t="57150" r="38100" b="42545"/>
+                <wp:docPr id="217" name="Text Box 2"/>
+                <wp:cNvGraphicFramePr>
+                  <a:graphicFrameLocks xmlns:a="http://schemas.openxmlformats.org/drawingml/2006/main"/>
+                </wp:cNvGraphicFramePr>
+                <a:graphic xmlns:a="http://schemas.openxmlformats.org/drawingml/2006/main">
+                  <a:graphicData uri="http://schemas.microsoft.com/office/word/2010/wordprocessingShape">
+                    <wps:wsp>
+                      <wps:cNvSpPr txBox="1">
+                        <a:spLocks noChangeArrowheads="1"/>
+                      </wps:cNvSpPr>
+                      <wps:spPr bwMode="auto">
+                        <a:xfrm>
+                          <a:off x="0" y="0"/>
+                          <a:ext cx="5715000" cy="719666"/>
+                        </a:xfrm>
+                        <a:prstGeom prst="rect">
+                          <a:avLst/>
+                        </a:prstGeom>
+                        <a:ln>
+                          <a:noFill/>
+                          <a:headEnd/>
+                          <a:tailEnd/>
+                        </a:ln>
+                        <a:effectLst/>
+                        <a:scene3d>
+                          <a:camera prst="orthographicFront">
+                            <a:rot lat="0" lon="0" rev="0"/>
+                          </a:camera>
+                          <a:lightRig rig="chilly" dir="t">
+                            <a:rot lat="0" lon="0" rev="18480000"/>
+                          </a:lightRig>
+                        </a:scene3d>
+                        <a:sp3d prstMaterial="clear">
+                          <a:bevelT h="63500"/>
+                        </a:sp3d>
+                      </wps:spPr>
+                      <wps:style>
+                        <a:lnRef idx="1">
+                          <a:schemeClr val="accent2"/>
+                        </a:lnRef>
+                        <a:fillRef idx="2">
+                          <a:schemeClr val="accent2"/>
+                        </a:fillRef>
+                        <a:effectRef idx="1">
+                          <a:schemeClr val="accent2"/>
+                        </a:effectRef>
+                        <a:fontRef idx="minor">
+                          <a:schemeClr val="dk1"/>
+                        </a:fontRef>
+                      </wps:style>
+                      <wps:txbx>
+                        <w:txbxContent>
+                          <w:p>
+                            <w:r>
+                              <w:t xml:space="preserve">It makes more sense for the time being to use an existing trading simulator library in the interest of saving time and to begin the learning process. Once this is underway, a custom broker simulator can be implemented which will hopeful be faster than the current library backtrader. </w:t>
+                            </w:r>
+                          </w:p>
+                          <w:p/>
+                        </w:txbxContent>
+                      </wps:txbx>
+                      <wps:bodyPr rot="0" vert="horz" wrap="square" lIns="91440" tIns="45720" rIns="91440" bIns="45720" anchor="t" anchorCtr="0">
+                        <a:noAutofit/>
+                      </wps:bodyPr>
+                    </wps:wsp>
+                  </a:graphicData>
+                </a:graphic>
+              </wp:inline>
+            </w:drawing>
+          </mc:Choice>
+          <mc:Fallback>
+            <w:pict>
+              <v:shapetype id="_x0000_t202" coordsize="21600,21600" o:spt="202" path="m,l,21600r21600,l21600,xe">
+                <v:stroke joinstyle="miter"/>
+                <v:path gradientshapeok="t" o:connecttype="rect"/>
+              </v:shapetype>
+              <v:shape id="Text Box 2" o:spid="_x0000_s1039" type="#_x0000_t202" style="width:450pt;height:56.65pt;visibility:visible;mso-wrap-style:square;mso-left-percent:-10001;mso-top-percent:-10001;mso-position-horizontal:absolute;mso-position-horizontal-relative:char;mso-position-vertical:absolute;mso-position-vertical-relative:line;mso-left-percent:-10001;mso-top-percent:-10001;v-text-anchor:top" o:gfxdata="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" fillcolor="#f3a875 [2165]" stroked="f" strokeweight=".5pt">
+                <v:fill color2="#f09558 [2613]" rotate="t" colors="0 #f7bda4;.5 #f5b195;1 #f8a581" focus="100%" type="gradient">
+                  <o:fill v:ext="view" type="gradientUnscaled"/>
+                </v:fill>
+                <v:textbox>
+                  <w:txbxContent>
+                    <w:p>
+                      <w:r>
+                        <w:t xml:space="preserve">It makes more sense for the time being to use an existing trading simulator library in the interest of saving time and to begin the learning process. Once this is underway, a custom broker simulator can be implemented which will hopeful be faster than the current library backtrader. </w:t>
+                      </w:r>
+                    </w:p>
+                    <w:p/>
+                  </w:txbxContent>
+                </v:textbox>
+                <w10:anchorlock/>
+              </v:shape>
+            </w:pict>
+          </mc:Fallback>
+        </mc:AlternateContent>
+      </w:r>
+      <w:r>
+        <w:t xml:space="preserve"> </w:t>
+      </w:r>
+    </w:p>
+    <w:p>
+      <w:r>
+        <w:t>The broker simulator accesses the provided minu</w:t>
+      </w:r>
+      <w:bookmarkStart w:id="0" w:name="_GoBack"/>
+      <w:bookmarkEnd w:id="0"/>
+      <w:r>
+        <w:t>te bid data and posts this data to registered clients i.e. trading agent.</w:t>
       </w:r>
       <w:r>
         <w:t xml:space="preserve"> It also provides a way for the agent to enter a position and tracks the position information.</w:t>
@@ -1523,6 +1635,7 @@
         <w:pStyle w:val="Heading2"/>
       </w:pPr>
       <w:r>
+        <w:lastRenderedPageBreak/>
         <w:t>Interface</w:t>
       </w:r>
       <w:r>
@@ -1576,7 +1689,6 @@
         <w:pStyle w:val="Heading2"/>
       </w:pPr>
       <w:r>
-        <w:lastRenderedPageBreak/>
         <w:t>Order/Trade Related Data</w:t>
       </w:r>
     </w:p>

</xml_diff>